<commit_message>
Set up for project specification
</commit_message>
<xml_diff>
--- a/CS3042017W2_Project_Cover_Page.docx
+++ b/CS3042017W2_Project_Cover_Page.docx
@@ -1,6 +1,6 @@
 
 <file path=word/document.xml><?xml version="1.0" encoding="utf-8"?>
-<w:document xmlns:wpc="http://schemas.microsoft.com/office/word/2010/wordprocessingCanvas" xmlns:mo="http://schemas.microsoft.com/office/mac/office/2008/main" xmlns:mc="http://schemas.openxmlformats.org/markup-compatibility/2006" xmlns:mv="urn:schemas-microsoft-com:mac:vml" xmlns:o="urn:schemas-microsoft-com:office:office" xmlns:r="http://schemas.openxmlformats.org/officeDocument/2006/relationships" xmlns:m="http://schemas.openxmlformats.org/officeDocument/2006/math" xmlns:v="urn:schemas-microsoft-com:vml" xmlns:wp14="http://schemas.microsoft.com/office/word/2010/wordprocessingDrawing" xmlns:wp="http://schemas.openxmlformats.org/drawingml/2006/wordprocessingDrawing" xmlns:w10="urn:schemas-microsoft-com:office:word" xmlns:w="http://schemas.openxmlformats.org/wordprocessingml/2006/main" xmlns:w14="http://schemas.microsoft.com/office/word/2010/wordml" xmlns:w15="http://schemas.microsoft.com/office/word/2012/wordml" xmlns:wpg="http://schemas.microsoft.com/office/word/2010/wordprocessingGroup" xmlns:wpi="http://schemas.microsoft.com/office/word/2010/wordprocessingInk" xmlns:wne="http://schemas.microsoft.com/office/word/2006/wordml" xmlns:wps="http://schemas.microsoft.com/office/word/2010/wordprocessingShape" mc:Ignorable="w14 w15 wp14">
+<w:document xmlns:wpc="http://schemas.microsoft.com/office/word/2010/wordprocessingCanvas" xmlns:cx="http://schemas.microsoft.com/office/drawing/2014/chartex" xmlns:cx1="http://schemas.microsoft.com/office/drawing/2015/9/8/chartex" xmlns:cx2="http://schemas.microsoft.com/office/drawing/2015/10/21/chartex" xmlns:cx3="http://schemas.microsoft.com/office/drawing/2016/5/9/chartex" xmlns:cx4="http://schemas.microsoft.com/office/drawing/2016/5/10/chartex" xmlns:cx5="http://schemas.microsoft.com/office/drawing/2016/5/11/chartex" xmlns:cx6="http://schemas.microsoft.com/office/drawing/2016/5/12/chartex" xmlns:cx7="http://schemas.microsoft.com/office/drawing/2016/5/13/chartex" xmlns:cx8="http://schemas.microsoft.com/office/drawing/2016/5/14/chartex" xmlns:mc="http://schemas.openxmlformats.org/markup-compatibility/2006" xmlns:aink="http://schemas.microsoft.com/office/drawing/2016/ink" xmlns:am3d="http://schemas.microsoft.com/office/drawing/2017/model3d" xmlns:o="urn:schemas-microsoft-com:office:office" xmlns:r="http://schemas.openxmlformats.org/officeDocument/2006/relationships" xmlns:m="http://schemas.openxmlformats.org/officeDocument/2006/math" xmlns:v="urn:schemas-microsoft-com:vml" xmlns:wp14="http://schemas.microsoft.com/office/word/2010/wordprocessingDrawing" xmlns:wp="http://schemas.openxmlformats.org/drawingml/2006/wordprocessingDrawing" xmlns:w10="urn:schemas-microsoft-com:office:word" xmlns:w="http://schemas.openxmlformats.org/wordprocessingml/2006/main" xmlns:w14="http://schemas.microsoft.com/office/word/2010/wordml" xmlns:w15="http://schemas.microsoft.com/office/word/2012/wordml" xmlns:w16cid="http://schemas.microsoft.com/office/word/2016/wordml/cid" xmlns:w16se="http://schemas.microsoft.com/office/word/2015/wordml/symex" xmlns:wpg="http://schemas.microsoft.com/office/word/2010/wordprocessingGroup" xmlns:wpi="http://schemas.microsoft.com/office/word/2010/wordprocessingInk" xmlns:wne="http://schemas.microsoft.com/office/word/2006/wordml" xmlns:wps="http://schemas.microsoft.com/office/word/2010/wordprocessingShape" mc:Ignorable="w14 w15 w16se w16cid wp14">
   <w:body>
     <w:p>
       <w:pPr>
@@ -66,7 +66,6 @@
           <w:szCs w:val="27"/>
         </w:rPr>
       </w:pPr>
-      <w:proofErr w:type="gramStart"/>
       <w:r>
         <w:rPr>
           <w:rFonts w:ascii="Arial" w:eastAsia="Times New Roman" w:hAnsi="Arial" w:cs="Arial"/>
@@ -76,9 +75,8 @@
           <w:sz w:val="27"/>
           <w:szCs w:val="27"/>
         </w:rPr>
-        <w:t>Winter  _</w:t>
-      </w:r>
-      <w:proofErr w:type="gramEnd"/>
+        <w:t xml:space="preserve">Winter  </w:t>
+      </w:r>
       <w:r>
         <w:rPr>
           <w:rFonts w:ascii="Arial" w:eastAsia="Times New Roman" w:hAnsi="Arial" w:cs="Arial"/>
@@ -87,8 +85,9 @@
           <w:color w:val="000000"/>
           <w:sz w:val="27"/>
           <w:szCs w:val="27"/>
-        </w:rPr>
-        <w:t>__</w:t>
+          <w:u w:val="single"/>
+        </w:rPr>
+        <w:t xml:space="preserve">   </w:t>
       </w:r>
       <w:r>
         <w:rPr>
@@ -98,6 +97,7 @@
           <w:color w:val="000000"/>
           <w:sz w:val="27"/>
           <w:szCs w:val="27"/>
+          <w:u w:val="single"/>
         </w:rPr>
         <w:t>2017</w:t>
       </w:r>
@@ -109,20 +109,9 @@
           <w:color w:val="000000"/>
           <w:sz w:val="27"/>
           <w:szCs w:val="27"/>
-        </w:rPr>
-        <w:t>___ Term _</w:t>
-      </w:r>
-      <w:r>
-        <w:rPr>
-          <w:rFonts w:ascii="Arial" w:eastAsia="Times New Roman" w:hAnsi="Arial" w:cs="Arial" w:hint="eastAsia"/>
-          <w:b/>
-          <w:bCs/>
-          <w:color w:val="000000"/>
-          <w:sz w:val="27"/>
-          <w:szCs w:val="27"/>
-          <w:lang w:eastAsia="zh-CN"/>
-        </w:rPr>
-        <w:t>2</w:t>
+          <w:u w:val="single"/>
+        </w:rPr>
+        <w:t xml:space="preserve">   </w:t>
       </w:r>
       <w:r>
         <w:rPr>
@@ -133,7 +122,77 @@
           <w:sz w:val="27"/>
           <w:szCs w:val="27"/>
         </w:rPr>
-        <w:t>_</w:t>
+        <w:t xml:space="preserve"> Term </w:t>
+      </w:r>
+      <w:r>
+        <w:rPr>
+          <w:rFonts w:ascii="Arial" w:eastAsia="Times New Roman" w:hAnsi="Arial" w:cs="Arial"/>
+          <w:b/>
+          <w:bCs/>
+          <w:color w:val="000000"/>
+          <w:sz w:val="27"/>
+          <w:szCs w:val="27"/>
+          <w:u w:val="single"/>
+        </w:rPr>
+        <w:t xml:space="preserve">2   </w:t>
+      </w:r>
+      <w:r>
+        <w:rPr>
+          <w:rFonts w:ascii="Arial" w:eastAsia="Times New Roman" w:hAnsi="Arial" w:cs="Arial"/>
+          <w:b/>
+          <w:bCs/>
+          <w:color w:val="000000"/>
+          <w:sz w:val="27"/>
+          <w:szCs w:val="27"/>
+        </w:rPr>
+        <w:t xml:space="preserve"> </w:t>
+      </w:r>
+      <w:r>
+        <w:rPr>
+          <w:rFonts w:ascii="Arial" w:eastAsia="Times New Roman" w:hAnsi="Arial" w:cs="Arial"/>
+          <w:b/>
+          <w:bCs/>
+          <w:color w:val="000000"/>
+          <w:sz w:val="27"/>
+          <w:szCs w:val="27"/>
+          <w:u w:val="single"/>
+        </w:rPr>
+        <w:t xml:space="preserve">    </w:t>
+      </w:r>
+      <w:r>
+        <w:rPr>
+          <w:rFonts w:ascii="Arial" w:eastAsia="Times New Roman" w:hAnsi="Arial" w:cs="Arial"/>
+          <w:b/>
+          <w:bCs/>
+          <w:color w:val="000000"/>
+          <w:sz w:val="27"/>
+          <w:szCs w:val="27"/>
+        </w:rPr>
+        <w:t xml:space="preserve"> </w:t>
+      </w:r>
+      <w:r>
+        <w:rPr>
+          <w:rFonts w:ascii="Arial" w:eastAsia="Times New Roman" w:hAnsi="Arial" w:cs="Arial"/>
+          <w:b/>
+          <w:bCs/>
+          <w:color w:val="000000"/>
+          <w:sz w:val="27"/>
+          <w:szCs w:val="27"/>
+          <w:u w:val="single"/>
+        </w:rPr>
+        <w:t xml:space="preserve">             </w:t>
+      </w:r>
+      <w:r>
+        <w:rPr>
+          <w:rFonts w:ascii="Arial" w:eastAsia="Times New Roman" w:hAnsi="Arial" w:cs="Arial"/>
+          <w:b/>
+          <w:bCs/>
+          <w:color w:val="000000"/>
+          <w:sz w:val="27"/>
+          <w:szCs w:val="27"/>
+          <w:u w:val="single"/>
+        </w:rPr>
+        <w:t xml:space="preserve"> </w:t>
       </w:r>
     </w:p>
     <w:p>
@@ -159,9 +218,8 @@
           <w:sz w:val="36"/>
           <w:szCs w:val="36"/>
         </w:rPr>
-        <w:t xml:space="preserve">Project </w:t>
-      </w:r>
-      <w:proofErr w:type="gramStart"/>
+        <w:t>Project Part</w:t>
+      </w:r>
       <w:r>
         <w:rPr>
           <w:rFonts w:ascii="Times New Roman" w:eastAsia="Times New Roman" w:hAnsi="Times New Roman" w:cs="Times New Roman"/>
@@ -171,9 +229,8 @@
           <w:sz w:val="36"/>
           <w:szCs w:val="36"/>
         </w:rPr>
-        <w:t>Part  _</w:t>
-      </w:r>
-      <w:proofErr w:type="gramEnd"/>
+        <w:t> </w:t>
+      </w:r>
       <w:r>
         <w:rPr>
           <w:rFonts w:ascii="Times New Roman" w:eastAsia="Times New Roman" w:hAnsi="Times New Roman" w:cs="Times New Roman"/>
@@ -183,21 +240,33 @@
           <w:sz w:val="36"/>
           <w:szCs w:val="36"/>
         </w:rPr>
-        <w:t>_</w:t>
+        <w:t>_____</w:t>
+      </w:r>
+      <w:r>
+        <w:rPr>
+          <w:rFonts w:ascii="Times New Roman" w:eastAsia="Times New Roman" w:hAnsi="Times New Roman" w:cs="Times New Roman"/>
+          <w:b/>
+          <w:bCs/>
+          <w:color w:val="000000"/>
+          <w:sz w:val="36"/>
+          <w:szCs w:val="36"/>
+          <w:u w:val="single"/>
+        </w:rPr>
+        <w:t xml:space="preserve">  </w:t>
+      </w:r>
+      <w:r>
+        <w:rPr>
+          <w:rFonts w:ascii="Times New Roman" w:eastAsia="Times New Roman" w:hAnsi="Times New Roman" w:cs="Times New Roman"/>
+          <w:b/>
+          <w:bCs/>
+          <w:color w:val="000000"/>
+          <w:sz w:val="36"/>
+          <w:szCs w:val="36"/>
+        </w:rPr>
+        <w:t xml:space="preserve"> </w:t>
       </w:r>
       <w:bookmarkStart w:id="0" w:name="_GoBack"/>
       <w:bookmarkEnd w:id="0"/>
-      <w:r>
-        <w:rPr>
-          <w:rFonts w:ascii="Times New Roman" w:eastAsia="Times New Roman" w:hAnsi="Times New Roman" w:cs="Times New Roman"/>
-          <w:b/>
-          <w:bCs/>
-          <w:color w:val="000000"/>
-          <w:sz w:val="36"/>
-          <w:szCs w:val="36"/>
-        </w:rPr>
-        <w:t>__</w:t>
-      </w:r>
     </w:p>
     <w:p>
       <w:pPr>
@@ -267,7 +336,7 @@
     </w:p>
     <w:tbl>
       <w:tblPr>
-        <w:tblW w:w="5000" w:type="pct"/>
+        <w:tblW w:w="5078" w:type="pct"/>
         <w:tblCellSpacing w:w="15" w:type="dxa"/>
         <w:tblBorders>
           <w:top w:val="outset" w:sz="6" w:space="0" w:color="auto"/>
@@ -284,11 +353,11 @@
         <w:tblLook w:val="04A0" w:firstRow="1" w:lastRow="0" w:firstColumn="1" w:lastColumn="0" w:noHBand="0" w:noVBand="1"/>
       </w:tblPr>
       <w:tblGrid>
-        <w:gridCol w:w="3165"/>
-        <w:gridCol w:w="1255"/>
-        <w:gridCol w:w="787"/>
+        <w:gridCol w:w="3166"/>
+        <w:gridCol w:w="1253"/>
+        <w:gridCol w:w="788"/>
         <w:gridCol w:w="1581"/>
-        <w:gridCol w:w="2556"/>
+        <w:gridCol w:w="2702"/>
       </w:tblGrid>
       <w:tr>
         <w:trPr>
@@ -296,7 +365,7 @@
         </w:trPr>
         <w:tc>
           <w:tcPr>
-            <w:tcW w:w="1773" w:type="pct"/>
+            <w:tcW w:w="1644" w:type="pct"/>
             <w:tcBorders>
               <w:top w:val="single" w:sz="6" w:space="0" w:color="auto"/>
               <w:left w:val="single" w:sz="6" w:space="0" w:color="auto"/>
@@ -325,7 +394,7 @@
         </w:tc>
         <w:tc>
           <w:tcPr>
-            <w:tcW w:w="759" w:type="pct"/>
+            <w:tcW w:w="645" w:type="pct"/>
             <w:tcBorders>
               <w:top w:val="single" w:sz="6" w:space="0" w:color="auto"/>
               <w:left w:val="single" w:sz="6" w:space="0" w:color="auto"/>
@@ -354,7 +423,7 @@
         </w:tc>
         <w:tc>
           <w:tcPr>
-            <w:tcW w:w="506" w:type="pct"/>
+            <w:tcW w:w="399" w:type="pct"/>
             <w:tcBorders>
               <w:top w:val="single" w:sz="6" w:space="0" w:color="auto"/>
               <w:left w:val="single" w:sz="6" w:space="0" w:color="auto"/>
@@ -383,7 +452,7 @@
         </w:tc>
         <w:tc>
           <w:tcPr>
-            <w:tcW w:w="936" w:type="pct"/>
+            <w:tcW w:w="817" w:type="pct"/>
             <w:tcBorders>
               <w:top w:val="single" w:sz="6" w:space="0" w:color="auto"/>
               <w:left w:val="single" w:sz="6" w:space="0" w:color="auto"/>
@@ -413,7 +482,7 @@
         </w:tc>
         <w:tc>
           <w:tcPr>
-            <w:tcW w:w="929" w:type="pct"/>
+            <w:tcW w:w="1400" w:type="pct"/>
             <w:tcBorders>
               <w:top w:val="single" w:sz="6" w:space="0" w:color="auto"/>
               <w:left w:val="single" w:sz="6" w:space="0" w:color="auto"/>
@@ -448,7 +517,7 @@
         </w:trPr>
         <w:tc>
           <w:tcPr>
-            <w:tcW w:w="1773" w:type="pct"/>
+            <w:tcW w:w="1644" w:type="pct"/>
             <w:tcBorders>
               <w:top w:val="single" w:sz="6" w:space="0" w:color="auto"/>
               <w:left w:val="single" w:sz="6" w:space="0" w:color="auto"/>
@@ -496,7 +565,7 @@
         </w:tc>
         <w:tc>
           <w:tcPr>
-            <w:tcW w:w="759" w:type="pct"/>
+            <w:tcW w:w="645" w:type="pct"/>
             <w:tcBorders>
               <w:top w:val="single" w:sz="6" w:space="0" w:color="auto"/>
               <w:left w:val="single" w:sz="6" w:space="0" w:color="auto"/>
@@ -528,7 +597,7 @@
         </w:tc>
         <w:tc>
           <w:tcPr>
-            <w:tcW w:w="506" w:type="pct"/>
+            <w:tcW w:w="399" w:type="pct"/>
             <w:tcBorders>
               <w:top w:val="single" w:sz="6" w:space="0" w:color="auto"/>
               <w:left w:val="single" w:sz="6" w:space="0" w:color="auto"/>
@@ -560,7 +629,7 @@
         </w:tc>
         <w:tc>
           <w:tcPr>
-            <w:tcW w:w="936" w:type="pct"/>
+            <w:tcW w:w="817" w:type="pct"/>
             <w:tcBorders>
               <w:top w:val="single" w:sz="6" w:space="0" w:color="auto"/>
               <w:left w:val="single" w:sz="6" w:space="0" w:color="auto"/>
@@ -598,7 +667,7 @@
         </w:tc>
         <w:tc>
           <w:tcPr>
-            <w:tcW w:w="929" w:type="pct"/>
+            <w:tcW w:w="1400" w:type="pct"/>
             <w:tcBorders>
               <w:top w:val="single" w:sz="6" w:space="0" w:color="auto"/>
               <w:left w:val="single" w:sz="6" w:space="0" w:color="auto"/>
@@ -636,7 +705,7 @@
         </w:trPr>
         <w:tc>
           <w:tcPr>
-            <w:tcW w:w="1773" w:type="pct"/>
+            <w:tcW w:w="1644" w:type="pct"/>
             <w:tcBorders>
               <w:top w:val="single" w:sz="6" w:space="0" w:color="auto"/>
               <w:left w:val="single" w:sz="6" w:space="0" w:color="auto"/>
@@ -668,7 +737,7 @@
         </w:tc>
         <w:tc>
           <w:tcPr>
-            <w:tcW w:w="759" w:type="pct"/>
+            <w:tcW w:w="645" w:type="pct"/>
             <w:tcBorders>
               <w:top w:val="single" w:sz="6" w:space="0" w:color="auto"/>
               <w:left w:val="single" w:sz="6" w:space="0" w:color="auto"/>
@@ -700,7 +769,7 @@
         </w:tc>
         <w:tc>
           <w:tcPr>
-            <w:tcW w:w="506" w:type="pct"/>
+            <w:tcW w:w="399" w:type="pct"/>
             <w:tcBorders>
               <w:top w:val="single" w:sz="6" w:space="0" w:color="auto"/>
               <w:left w:val="single" w:sz="6" w:space="0" w:color="auto"/>
@@ -732,7 +801,7 @@
         </w:tc>
         <w:tc>
           <w:tcPr>
-            <w:tcW w:w="936" w:type="pct"/>
+            <w:tcW w:w="817" w:type="pct"/>
             <w:tcBorders>
               <w:top w:val="single" w:sz="6" w:space="0" w:color="auto"/>
               <w:left w:val="single" w:sz="6" w:space="0" w:color="auto"/>
@@ -764,7 +833,7 @@
         </w:tc>
         <w:tc>
           <w:tcPr>
-            <w:tcW w:w="929" w:type="pct"/>
+            <w:tcW w:w="1400" w:type="pct"/>
             <w:tcBorders>
               <w:top w:val="single" w:sz="6" w:space="0" w:color="auto"/>
               <w:left w:val="single" w:sz="6" w:space="0" w:color="auto"/>
@@ -802,7 +871,7 @@
         </w:trPr>
         <w:tc>
           <w:tcPr>
-            <w:tcW w:w="1773" w:type="pct"/>
+            <w:tcW w:w="1644" w:type="pct"/>
             <w:tcBorders>
               <w:top w:val="single" w:sz="6" w:space="0" w:color="auto"/>
               <w:left w:val="single" w:sz="6" w:space="0" w:color="auto"/>
@@ -834,7 +903,7 @@
         </w:tc>
         <w:tc>
           <w:tcPr>
-            <w:tcW w:w="759" w:type="pct"/>
+            <w:tcW w:w="645" w:type="pct"/>
             <w:tcBorders>
               <w:top w:val="single" w:sz="6" w:space="0" w:color="auto"/>
               <w:left w:val="single" w:sz="6" w:space="0" w:color="auto"/>
@@ -866,7 +935,7 @@
         </w:tc>
         <w:tc>
           <w:tcPr>
-            <w:tcW w:w="506" w:type="pct"/>
+            <w:tcW w:w="399" w:type="pct"/>
             <w:tcBorders>
               <w:top w:val="single" w:sz="6" w:space="0" w:color="auto"/>
               <w:left w:val="single" w:sz="6" w:space="0" w:color="auto"/>
@@ -898,7 +967,7 @@
         </w:tc>
         <w:tc>
           <w:tcPr>
-            <w:tcW w:w="936" w:type="pct"/>
+            <w:tcW w:w="817" w:type="pct"/>
             <w:tcBorders>
               <w:top w:val="single" w:sz="6" w:space="0" w:color="auto"/>
               <w:left w:val="single" w:sz="6" w:space="0" w:color="auto"/>
@@ -930,7 +999,7 @@
         </w:tc>
         <w:tc>
           <w:tcPr>
-            <w:tcW w:w="929" w:type="pct"/>
+            <w:tcW w:w="1400" w:type="pct"/>
             <w:tcBorders>
               <w:top w:val="single" w:sz="6" w:space="0" w:color="auto"/>
               <w:left w:val="single" w:sz="6" w:space="0" w:color="auto"/>
@@ -968,7 +1037,7 @@
         </w:trPr>
         <w:tc>
           <w:tcPr>
-            <w:tcW w:w="1773" w:type="pct"/>
+            <w:tcW w:w="1644" w:type="pct"/>
             <w:tcBorders>
               <w:top w:val="single" w:sz="6" w:space="0" w:color="auto"/>
               <w:left w:val="single" w:sz="6" w:space="0" w:color="auto"/>
@@ -1008,7 +1077,7 @@
         </w:tc>
         <w:tc>
           <w:tcPr>
-            <w:tcW w:w="759" w:type="pct"/>
+            <w:tcW w:w="645" w:type="pct"/>
             <w:tcBorders>
               <w:top w:val="single" w:sz="6" w:space="0" w:color="auto"/>
               <w:left w:val="single" w:sz="6" w:space="0" w:color="auto"/>
@@ -1040,7 +1109,7 @@
         </w:tc>
         <w:tc>
           <w:tcPr>
-            <w:tcW w:w="506" w:type="pct"/>
+            <w:tcW w:w="399" w:type="pct"/>
             <w:tcBorders>
               <w:top w:val="single" w:sz="6" w:space="0" w:color="auto"/>
               <w:left w:val="single" w:sz="6" w:space="0" w:color="auto"/>
@@ -1072,7 +1141,7 @@
         </w:tc>
         <w:tc>
           <w:tcPr>
-            <w:tcW w:w="936" w:type="pct"/>
+            <w:tcW w:w="817" w:type="pct"/>
             <w:tcBorders>
               <w:top w:val="single" w:sz="6" w:space="0" w:color="auto"/>
               <w:left w:val="single" w:sz="6" w:space="0" w:color="auto"/>
@@ -1104,7 +1173,7 @@
         </w:tc>
         <w:tc>
           <w:tcPr>
-            <w:tcW w:w="929" w:type="pct"/>
+            <w:tcW w:w="1400" w:type="pct"/>
             <w:tcBorders>
               <w:top w:val="single" w:sz="6" w:space="0" w:color="auto"/>
               <w:left w:val="single" w:sz="6" w:space="0" w:color="auto"/>
@@ -1219,11 +1288,11 @@
 </file>
 
 <file path=word/styles.xml><?xml version="1.0" encoding="utf-8"?>
-<w:styles xmlns:mc="http://schemas.openxmlformats.org/markup-compatibility/2006" xmlns:r="http://schemas.openxmlformats.org/officeDocument/2006/relationships" xmlns:w="http://schemas.openxmlformats.org/wordprocessingml/2006/main" xmlns:w14="http://schemas.microsoft.com/office/word/2010/wordml" xmlns:w15="http://schemas.microsoft.com/office/word/2012/wordml" mc:Ignorable="w14 w15">
+<w:styles xmlns:mc="http://schemas.openxmlformats.org/markup-compatibility/2006" xmlns:r="http://schemas.openxmlformats.org/officeDocument/2006/relationships" xmlns:w="http://schemas.openxmlformats.org/wordprocessingml/2006/main" xmlns:w14="http://schemas.microsoft.com/office/word/2010/wordml" xmlns:w15="http://schemas.microsoft.com/office/word/2012/wordml" xmlns:w16cid="http://schemas.microsoft.com/office/word/2016/wordml/cid" xmlns:w16se="http://schemas.microsoft.com/office/word/2015/wordml/symex" mc:Ignorable="w14 w15 w16se w16cid">
   <w:docDefaults>
     <w:rPrDefault>
       <w:rPr>
-        <w:rFonts w:asciiTheme="minorHAnsi" w:eastAsia="宋体" w:hAnsiTheme="minorHAnsi" w:cstheme="minorBidi"/>
+        <w:rFonts w:asciiTheme="minorHAnsi" w:eastAsia="SimSun" w:hAnsiTheme="minorHAnsi" w:cstheme="minorBidi"/>
         <w:sz w:val="24"/>
         <w:szCs w:val="24"/>
         <w:lang w:val="en-US" w:eastAsia="en-US" w:bidi="ar-SA"/>
@@ -1231,7 +1300,7 @@
     </w:rPrDefault>
     <w:pPrDefault/>
   </w:docDefaults>
-  <w:latentStyles w:defLockedState="0" w:defUIPriority="99" w:defSemiHidden="0" w:defUnhideWhenUsed="0" w:defQFormat="0" w:count="382">
+  <w:latentStyles w:defLockedState="0" w:defUIPriority="99" w:defSemiHidden="0" w:defUnhideWhenUsed="0" w:defQFormat="0" w:count="375">
     <w:lsdException w:name="Normal" w:uiPriority="0" w:qFormat="1"/>
     <w:lsdException w:name="heading 1" w:uiPriority="9" w:qFormat="1"/>
     <w:lsdException w:name="heading 2" w:semiHidden="1" w:uiPriority="9" w:unhideWhenUsed="1" w:qFormat="1"/>
@@ -1337,6 +1406,7 @@
     <w:lsdException w:name="HTML Sample" w:semiHidden="1" w:unhideWhenUsed="1"/>
     <w:lsdException w:name="HTML Typewriter" w:semiHidden="1" w:unhideWhenUsed="1"/>
     <w:lsdException w:name="HTML Variable" w:semiHidden="1" w:unhideWhenUsed="1"/>
+    <w:lsdException w:name="Normal Table" w:semiHidden="1" w:unhideWhenUsed="1"/>
     <w:lsdException w:name="annotation subject" w:semiHidden="1" w:unhideWhenUsed="1"/>
     <w:lsdException w:name="No List" w:semiHidden="1" w:unhideWhenUsed="1"/>
     <w:lsdException w:name="Outline List 1" w:semiHidden="1" w:unhideWhenUsed="1"/>
@@ -1382,18 +1452,11 @@
     <w:lsdException w:name="Table Subtle 1" w:semiHidden="1" w:unhideWhenUsed="1"/>
     <w:lsdException w:name="Table Subtle 2" w:semiHidden="1" w:unhideWhenUsed="1"/>
     <w:lsdException w:name="Table Web 1" w:semiHidden="1" w:unhideWhenUsed="1"/>
+    <w:lsdException w:name="Table Web 2" w:semiHidden="1" w:unhideWhenUsed="1"/>
     <w:lsdException w:name="Table Web 3" w:semiHidden="1" w:unhideWhenUsed="1"/>
     <w:lsdException w:name="Balloon Text" w:semiHidden="1" w:unhideWhenUsed="1"/>
     <w:lsdException w:name="Table Grid" w:uiPriority="39"/>
-    <w:lsdException w:name="Note Level 1" w:semiHidden="1" w:unhideWhenUsed="1"/>
-    <w:lsdException w:name="Note Level 2" w:semiHidden="1" w:unhideWhenUsed="1"/>
-    <w:lsdException w:name="Note Level 3" w:semiHidden="1" w:unhideWhenUsed="1"/>
-    <w:lsdException w:name="Note Level 4" w:semiHidden="1" w:unhideWhenUsed="1"/>
-    <w:lsdException w:name="Note Level 5" w:semiHidden="1" w:unhideWhenUsed="1"/>
-    <w:lsdException w:name="Note Level 6" w:semiHidden="1" w:unhideWhenUsed="1"/>
-    <w:lsdException w:name="Note Level 7" w:semiHidden="1" w:unhideWhenUsed="1"/>
-    <w:lsdException w:name="Note Level 8" w:semiHidden="1" w:unhideWhenUsed="1"/>
-    <w:lsdException w:name="Note Level 9" w:semiHidden="1" w:unhideWhenUsed="1"/>
+    <w:lsdException w:name="Table Theme" w:semiHidden="1" w:unhideWhenUsed="1"/>
     <w:lsdException w:name="Placeholder Text" w:semiHidden="1"/>
     <w:lsdException w:name="No Spacing" w:uiPriority="1" w:qFormat="1"/>
     <w:lsdException w:name="Light Shading" w:uiPriority="60"/>

</xml_diff>